<commit_message>
Finishing dialogue with dad
</commit_message>
<xml_diff>
--- a/Dad Dialogue.docx
+++ b/Dad Dialogue.docx
@@ -12,38 +12,38 @@
     </w:p>
     <w:p>
       <w:r>
-        <w:t xml:space="preserve">Son. Our remote coffee shop, Seaside Joe, is in financial </w:t>
+        <w:t xml:space="preserve">Son. Our coffee shop, Seaside Joe, is in financial </w:t>
       </w:r>
-      <w:proofErr w:type="spellStart"/>
       <w:r>
-        <w:t>jeapordy</w:t>
+        <w:t>jeopardy</w:t>
       </w:r>
-      <w:proofErr w:type="spellEnd"/>
       <w:r>
-        <w:t>. It's time to put your trusty diving helmet to good use. There are treasures in the ocean that are worth lots more than a simple cup of Joe.</w:t>
+        <w:t>.</w:t>
       </w:r>
     </w:p>
     <w:p>
       <w:r>
-        <w:t>Be warned - the ocean at nighttime is a dangerous place. I don't want you getting hurt, so be back before sundown every night. Sleep it off and continue your search the next day.</w:t>
+        <w:t>It is time to put your trusty diving helmet to use. There are treasures in the ocean that are worth more than a simple cup of Joe. You must venture beneath the waves to find them.</w:t>
       </w:r>
     </w:p>
     <w:p>
       <w:r>
-        <w:t>Each time you return, there's a good chance I'll have information for you about where the next treasure is, based on rumours I've heard here in the shop.</w:t>
+        <w:t>Be warned - the ocean at night is a dangerous place. Strange creatures are known to emerge that show divers no mercy.</w:t>
       </w:r>
     </w:p>
     <w:p>
       <w:r>
-        <w:t xml:space="preserve">Go. Venture into the ocean. Find as many treasures as you </w:t>
+        <w:t>Make sure to be back before sundown each night, sleep it off and continue your search the next day. I want you keeping track of the time with the clock in the top-right corner.</w:t>
       </w:r>
-      <w:proofErr w:type="gramStart"/>
+    </w:p>
+    <w:p>
       <w:r>
-        <w:t>can, and</w:t>
+        <w:t>Oh, and each time you return, there is a good chance I will have information for you about the locations of other treasures, based on rumours I have heard in the shop.</w:t>
       </w:r>
-      <w:proofErr w:type="gramEnd"/>
+    </w:p>
+    <w:p>
       <w:r>
-        <w:t xml:space="preserve"> bring them back here to save Seaside Joe.</w:t>
+        <w:t>Now go. Descend into the ocean. Find as many treasures as you can, and bring them back here to save Seaside Joe.</w:t>
       </w:r>
     </w:p>
     <w:sectPr>

</xml_diff>